<commit_message>
PRODUCTO-1633 Modificación del último párrafo de la plantilla de Carta a Notario
Former-commit-id: b4d35f3e589c17d64cf022aa2c5874a680b565e6
</commit_message>
<xml_diff>
--- a/proyecto-cajamar-hre-online/src/main/resources/plantillas/CARTA_NOTARIO.docx
+++ b/proyecto-cajamar-hre-online/src/main/resources/plantillas/CARTA_NOTARIO.docx
@@ -1872,46 +1872,51 @@
         </w:rPr>
         <w:fldChar w:fldCharType="end"/>
       </w:r>
+    </w:p>
+    <w:p>
+      <w:pPr>
+        <w:rPr>
+          <w:rFonts w:ascii="Arial" w:hAnsi="Arial" w:cs="Arial"/>
+          <w:sz w:val="18"/>
+          <w:szCs w:val="18"/>
+        </w:rPr>
+      </w:pPr>
+    </w:p>
+    <w:p>
+      <w:pPr>
+        <w:ind w:right="849"/>
+        <w:jc w:val="both"/>
+        <w:rPr>
+          <w:rFonts w:ascii="Arial" w:hAnsi="Arial" w:cs="Arial"/>
+          <w:b/>
+          <w:bCs/>
+          <w:sz w:val="18"/>
+          <w:szCs w:val="18"/>
+        </w:rPr>
+      </w:pPr>
+    </w:p>
+    <w:p>
+      <w:pPr>
+        <w:pStyle w:val="Textoindependiente"/>
+      </w:pPr>
+      <w:r>
+        <w:t xml:space="preserve">Pd.: Rogamos que junto al certificado solicitado, unan la factura por sus servicios, conforme a la normativa fiscal vigente, y a cargo de </w:t>
+      </w:r>
+      <w:fldSimple w:instr=" MERGEFIELD  ${GEN_ENT_N}  \* MERGEFORMAT ">
+        <w:r>
+          <w:rPr>
+            <w:noProof/>
+          </w:rPr>
+          <w:t>«${GEN_ENT_N}»</w:t>
+        </w:r>
+      </w:fldSimple>
       <w:bookmarkStart w:id="0" w:name="_GoBack"/>
       <w:bookmarkEnd w:id="0"/>
-    </w:p>
-    <w:p>
-      <w:pPr>
-        <w:rPr>
-          <w:rFonts w:ascii="Arial" w:hAnsi="Arial" w:cs="Arial"/>
-          <w:sz w:val="18"/>
-          <w:szCs w:val="18"/>
-        </w:rPr>
-      </w:pPr>
-    </w:p>
-    <w:p>
-      <w:pPr>
-        <w:ind w:right="849"/>
-        <w:jc w:val="both"/>
-        <w:rPr>
-          <w:rFonts w:ascii="Arial" w:hAnsi="Arial" w:cs="Arial"/>
-          <w:b/>
-          <w:bCs/>
-          <w:sz w:val="18"/>
-          <w:szCs w:val="18"/>
-        </w:rPr>
-      </w:pPr>
-    </w:p>
-    <w:p>
-      <w:pPr>
-        <w:pStyle w:val="Textoindependiente"/>
-      </w:pPr>
-      <w:r>
-        <w:t xml:space="preserve">Pd.: Rogamos que junto al certificado solicitado, unan la factura por sus servicios, conforme a la normativa fiscal vigente, y a cargo de </w:t>
-      </w:r>
-      <w:r>
-        <w:rPr>
-          <w:lang w:val="es-ES"/>
-        </w:rPr>
-        <w:t>Cajas Rurales Unidas, Sociedad Cooperativa de Crédito</w:t>
-      </w:r>
-      <w:r>
-        <w:t xml:space="preserve"> facilitándonos los datos bancarios de la cuenta donde le será abonada el importe de la misma.</w:t>
+      <w:r>
+        <w:t xml:space="preserve"> </w:t>
+      </w:r>
+      <w:r>
+        <w:t>facilitándonos los datos bancarios de la cuenta donde le será abonada el importe de la misma.</w:t>
       </w:r>
     </w:p>
     <w:sectPr>
@@ -3147,7 +3152,7 @@
 </file>
 
 <file path=customXml/itemProps1.xml><?xml version="1.0" encoding="utf-8"?>
-<ds:datastoreItem xmlns:ds="http://schemas.openxmlformats.org/officeDocument/2006/customXml" ds:itemID="{930E47D5-2475-41EB-AECA-3F80E2F28B75}">
+<ds:datastoreItem xmlns:ds="http://schemas.openxmlformats.org/officeDocument/2006/customXml" ds:itemID="{06A09DF0-9BD5-4B55-843E-06485058E6A1}">
   <ds:schemaRefs>
     <ds:schemaRef ds:uri="http://schemas.openxmlformats.org/officeDocument/2006/bibliography"/>
   </ds:schemaRefs>

</xml_diff>